<commit_message>
13/12/2021 Minh updates LSTM in Reports folder
</commit_message>
<xml_diff>
--- a/Stocks/topcophieu.docx
+++ b/Stocks/topcophieu.docx
@@ -1,6 +1,6 @@
 
 <file path=word/document.xml><?xml version="1.0" encoding="utf-8"?>
-<w:document xmlns:wpc="http://schemas.microsoft.com/office/word/2010/wordprocessingCanvas" xmlns:cx="http://schemas.microsoft.com/office/drawing/2014/chartex" xmlns:cx1="http://schemas.microsoft.com/office/drawing/2015/9/8/chartex" xmlns:cx2="http://schemas.microsoft.com/office/drawing/2015/10/21/chartex" xmlns:cx3="http://schemas.microsoft.com/office/drawing/2016/5/9/chartex" xmlns:cx4="http://schemas.microsoft.com/office/drawing/2016/5/10/chartex" xmlns:cx5="http://schemas.microsoft.com/office/drawing/2016/5/11/chartex" xmlns:cx6="http://schemas.microsoft.com/office/drawing/2016/5/12/chartex" xmlns:cx7="http://schemas.microsoft.com/office/drawing/2016/5/13/chartex" xmlns:cx8="http://schemas.microsoft.com/office/drawing/2016/5/14/chartex" xmlns:mc="http://schemas.openxmlformats.org/markup-compatibility/2006" xmlns:aink="http://schemas.microsoft.com/office/drawing/2016/ink" xmlns:am3d="http://schemas.microsoft.com/office/drawing/2017/model3d" xmlns:o="urn:schemas-microsoft-com:office:office" xmlns:r="http://schemas.openxmlformats.org/officeDocument/2006/relationships" xmlns:m="http://schemas.openxmlformats.org/officeDocument/2006/math" xmlns:v="urn:schemas-microsoft-com:vml" xmlns:wp14="http://schemas.microsoft.com/office/word/2010/wordprocessingDrawing" xmlns:wp="http://schemas.openxmlformats.org/drawingml/2006/wordprocessingDrawing" xmlns:w10="urn:schemas-microsoft-com:office:word" xmlns:w="http://schemas.openxmlformats.org/wordprocessingml/2006/main" xmlns:w14="http://schemas.microsoft.com/office/word/2010/wordml" xmlns:w15="http://schemas.microsoft.com/office/word/2012/wordml" xmlns:w16cex="http://schemas.microsoft.com/office/word/2018/wordml/cex" xmlns:w16cid="http://schemas.microsoft.com/office/word/2016/wordml/cid" xmlns:w16="http://schemas.microsoft.com/office/word/2018/wordml" xmlns:w16se="http://schemas.microsoft.com/office/word/2015/wordml/symex" xmlns:wpg="http://schemas.microsoft.com/office/word/2010/wordprocessingGroup" xmlns:wpi="http://schemas.microsoft.com/office/word/2010/wordprocessingInk" xmlns:wne="http://schemas.microsoft.com/office/word/2006/wordml" xmlns:wps="http://schemas.microsoft.com/office/word/2010/wordprocessingShape" mc:Ignorable="w14 w15 w16se w16cid w16 w16cex wp14">
+<w:document xmlns:wpc="http://schemas.microsoft.com/office/word/2010/wordprocessingCanvas" xmlns:cx="http://schemas.microsoft.com/office/drawing/2014/chartex" xmlns:cx1="http://schemas.microsoft.com/office/drawing/2015/9/8/chartex" xmlns:cx2="http://schemas.microsoft.com/office/drawing/2015/10/21/chartex" xmlns:cx3="http://schemas.microsoft.com/office/drawing/2016/5/9/chartex" xmlns:cx4="http://schemas.microsoft.com/office/drawing/2016/5/10/chartex" xmlns:cx5="http://schemas.microsoft.com/office/drawing/2016/5/11/chartex" xmlns:cx6="http://schemas.microsoft.com/office/drawing/2016/5/12/chartex" xmlns:cx7="http://schemas.microsoft.com/office/drawing/2016/5/13/chartex" xmlns:cx8="http://schemas.microsoft.com/office/drawing/2016/5/14/chartex" xmlns:mc="http://schemas.openxmlformats.org/markup-compatibility/2006" xmlns:aink="http://schemas.microsoft.com/office/drawing/2016/ink" xmlns:am3d="http://schemas.microsoft.com/office/drawing/2017/model3d" xmlns:o="urn:schemas-microsoft-com:office:office" xmlns:r="http://schemas.openxmlformats.org/officeDocument/2006/relationships" xmlns:m="http://schemas.openxmlformats.org/officeDocument/2006/math" xmlns:v="urn:schemas-microsoft-com:vml" xmlns:wp14="http://schemas.microsoft.com/office/word/2010/wordprocessingDrawing" xmlns:wp="http://schemas.openxmlformats.org/drawingml/2006/wordprocessingDrawing" xmlns:w10="urn:schemas-microsoft-com:office:word" xmlns:w="http://schemas.openxmlformats.org/wordprocessingml/2006/main" xmlns:w14="http://schemas.microsoft.com/office/word/2010/wordml" xmlns:w15="http://schemas.microsoft.com/office/word/2012/wordml" xmlns:w16cex="http://schemas.microsoft.com/office/word/2018/wordml/cex" xmlns:w16cid="http://schemas.microsoft.com/office/word/2016/wordml/cid" xmlns:w16="http://schemas.microsoft.com/office/word/2018/wordml" xmlns:w16sdtdh="http://schemas.microsoft.com/office/word/2020/wordml/sdtdatahash" xmlns:w16se="http://schemas.microsoft.com/office/word/2015/wordml/symex" xmlns:wpg="http://schemas.microsoft.com/office/word/2010/wordprocessingGroup" xmlns:wpi="http://schemas.microsoft.com/office/word/2010/wordprocessingInk" xmlns:wne="http://schemas.microsoft.com/office/word/2006/wordml" xmlns:wps="http://schemas.microsoft.com/office/word/2010/wordprocessingShape" mc:Ignorable="w14 w15 w16se w16cid w16 w16cex w16sdtdh wp14">
   <w:body>
     <w:p>
       <w:pPr>
@@ -25,15 +25,1202 @@
         <w:rPr>
           <w:lang w:val="en-US"/>
         </w:rPr>
-        <w:t>"ACB",    "APH",    "ASM",    "BCM",    "BHN",    "BID",    "BMP",    "BVH",    "BWE",    "CII",    "CTD",    "CTG",    "DBC",    "DCM",    "DGC",    "DGW",    "DHC",    "DHG",    "DIG",    "DPM",    "DXG",    "EIB",    "FLC",    "FPT",    "GAS",    "GEG",    "GEX",    "GMD",    "GTN",    "GVR",    "HAG",    "HBC",    "HCM",    "HDB",    "HDG",    "HNG",    "HPG",    "HPX",    "HSG",    "HT1",    "HVN",    "IJC",    "IMP",    "ITA",    "KBC",    "KDC",    "KDH",    "KOS",    "LGC",    "LPB",    "MBB",    "MSB",    "MSN",    "MWG",    "NLG",    "NT2",    "NVL",    "OCB",    "PAN",    "PC1",    "PDR",    "PHR",    "PLX",    "PME",    "PNJ",    "POM",    "POW",    "PPC",    "PVD",    "PVT",    "REE",    "SAB",    "SAM",    "SBT",    "SCS",    "SJS",    "SSI",    "STB",    "SZC",    "TCB",    "TCH",    "TCM",    "TPB",    "VCB",    "VCF",    "VCG",    "VCI",    "VGC",    "VHC",    "VHM",    "VIB",    "VIC",    "VIX",    "VJC",    "VND",    "VNM",    "VPB",    "VPI",    "VRE",    "VSH",</w:t>
-      </w:r>
-    </w:p>
-    <w:p>
-      <w:pPr>
-        <w:rPr>
-          <w:lang w:val="en-US"/>
-        </w:rPr>
-      </w:pPr>
+        <w:t>''ACB''</w:t>
+      </w:r>
+      <w:r>
+        <w:rPr>
+          <w:lang w:val="en-US"/>
+        </w:rPr>
+        <w:t xml:space="preserve">,    </w:t>
+      </w:r>
+      <w:r>
+        <w:rPr>
+          <w:lang w:val="en-US"/>
+        </w:rPr>
+        <w:t>''APH''</w:t>
+      </w:r>
+      <w:r>
+        <w:rPr>
+          <w:lang w:val="en-US"/>
+        </w:rPr>
+        <w:t xml:space="preserve">,    </w:t>
+      </w:r>
+      <w:r>
+        <w:rPr>
+          <w:lang w:val="en-US"/>
+        </w:rPr>
+        <w:t>''ASM''</w:t>
+      </w:r>
+      <w:r>
+        <w:rPr>
+          <w:lang w:val="en-US"/>
+        </w:rPr>
+        <w:t xml:space="preserve">,    </w:t>
+      </w:r>
+      <w:r>
+        <w:rPr>
+          <w:lang w:val="en-US"/>
+        </w:rPr>
+        <w:t>''BCM''</w:t>
+      </w:r>
+      <w:r>
+        <w:rPr>
+          <w:lang w:val="en-US"/>
+        </w:rPr>
+        <w:t xml:space="preserve">,    </w:t>
+      </w:r>
+      <w:r>
+        <w:rPr>
+          <w:lang w:val="en-US"/>
+        </w:rPr>
+        <w:t>''BHN''</w:t>
+      </w:r>
+      <w:r>
+        <w:rPr>
+          <w:lang w:val="en-US"/>
+        </w:rPr>
+        <w:t xml:space="preserve">,    </w:t>
+      </w:r>
+      <w:r>
+        <w:rPr>
+          <w:lang w:val="en-US"/>
+        </w:rPr>
+        <w:t>''BID''</w:t>
+      </w:r>
+      <w:r>
+        <w:rPr>
+          <w:lang w:val="en-US"/>
+        </w:rPr>
+        <w:t xml:space="preserve">,    </w:t>
+      </w:r>
+      <w:r>
+        <w:rPr>
+          <w:lang w:val="en-US"/>
+        </w:rPr>
+        <w:t>''BMP''</w:t>
+      </w:r>
+      <w:r>
+        <w:rPr>
+          <w:lang w:val="en-US"/>
+        </w:rPr>
+        <w:t xml:space="preserve">,    </w:t>
+      </w:r>
+      <w:r>
+        <w:rPr>
+          <w:lang w:val="en-US"/>
+        </w:rPr>
+        <w:t>''BVH''</w:t>
+      </w:r>
+      <w:r>
+        <w:rPr>
+          <w:lang w:val="en-US"/>
+        </w:rPr>
+        <w:t xml:space="preserve">,    </w:t>
+      </w:r>
+      <w:r>
+        <w:rPr>
+          <w:lang w:val="en-US"/>
+        </w:rPr>
+        <w:t>''BWE''</w:t>
+      </w:r>
+      <w:r>
+        <w:rPr>
+          <w:lang w:val="en-US"/>
+        </w:rPr>
+        <w:t xml:space="preserve">,    </w:t>
+      </w:r>
+      <w:r>
+        <w:rPr>
+          <w:lang w:val="en-US"/>
+        </w:rPr>
+        <w:t>''CII''</w:t>
+      </w:r>
+      <w:r>
+        <w:rPr>
+          <w:lang w:val="en-US"/>
+        </w:rPr>
+        <w:t xml:space="preserve">,    </w:t>
+      </w:r>
+      <w:r>
+        <w:rPr>
+          <w:lang w:val="en-US"/>
+        </w:rPr>
+        <w:t>''CTD''</w:t>
+      </w:r>
+      <w:r>
+        <w:rPr>
+          <w:lang w:val="en-US"/>
+        </w:rPr>
+        <w:t xml:space="preserve">,    </w:t>
+      </w:r>
+      <w:r>
+        <w:rPr>
+          <w:lang w:val="en-US"/>
+        </w:rPr>
+        <w:t>''CTG''</w:t>
+      </w:r>
+      <w:r>
+        <w:rPr>
+          <w:lang w:val="en-US"/>
+        </w:rPr>
+        <w:t xml:space="preserve">,    </w:t>
+      </w:r>
+      <w:r>
+        <w:rPr>
+          <w:lang w:val="en-US"/>
+        </w:rPr>
+        <w:t>''DBC''</w:t>
+      </w:r>
+      <w:r>
+        <w:rPr>
+          <w:lang w:val="en-US"/>
+        </w:rPr>
+        <w:t xml:space="preserve">,    </w:t>
+      </w:r>
+      <w:r>
+        <w:rPr>
+          <w:lang w:val="en-US"/>
+        </w:rPr>
+        <w:t>''DCM''</w:t>
+      </w:r>
+      <w:r>
+        <w:rPr>
+          <w:lang w:val="en-US"/>
+        </w:rPr>
+        <w:t xml:space="preserve">,    </w:t>
+      </w:r>
+      <w:r>
+        <w:rPr>
+          <w:lang w:val="en-US"/>
+        </w:rPr>
+        <w:t>''DGC''</w:t>
+      </w:r>
+      <w:r>
+        <w:rPr>
+          <w:lang w:val="en-US"/>
+        </w:rPr>
+        <w:t xml:space="preserve">,    </w:t>
+      </w:r>
+      <w:r>
+        <w:rPr>
+          <w:lang w:val="en-US"/>
+        </w:rPr>
+        <w:t>''DGW''</w:t>
+      </w:r>
+      <w:r>
+        <w:rPr>
+          <w:lang w:val="en-US"/>
+        </w:rPr>
+        <w:t xml:space="preserve">,    </w:t>
+      </w:r>
+      <w:r>
+        <w:rPr>
+          <w:lang w:val="en-US"/>
+        </w:rPr>
+        <w:t>''DHC''</w:t>
+      </w:r>
+      <w:r>
+        <w:rPr>
+          <w:lang w:val="en-US"/>
+        </w:rPr>
+        <w:t xml:space="preserve">,    </w:t>
+      </w:r>
+      <w:r>
+        <w:rPr>
+          <w:lang w:val="en-US"/>
+        </w:rPr>
+        <w:t>''DHG''</w:t>
+      </w:r>
+      <w:r>
+        <w:rPr>
+          <w:lang w:val="en-US"/>
+        </w:rPr>
+        <w:t xml:space="preserve">,    </w:t>
+      </w:r>
+      <w:r>
+        <w:rPr>
+          <w:lang w:val="en-US"/>
+        </w:rPr>
+        <w:t>''DIG''</w:t>
+      </w:r>
+      <w:r>
+        <w:rPr>
+          <w:lang w:val="en-US"/>
+        </w:rPr>
+        <w:t xml:space="preserve">,    </w:t>
+      </w:r>
+      <w:r>
+        <w:rPr>
+          <w:lang w:val="en-US"/>
+        </w:rPr>
+        <w:t>''DPM''</w:t>
+      </w:r>
+      <w:r>
+        <w:rPr>
+          <w:lang w:val="en-US"/>
+        </w:rPr>
+        <w:t xml:space="preserve">,    </w:t>
+      </w:r>
+      <w:r>
+        <w:rPr>
+          <w:lang w:val="en-US"/>
+        </w:rPr>
+        <w:t>''DXG''</w:t>
+      </w:r>
+      <w:r>
+        <w:rPr>
+          <w:lang w:val="en-US"/>
+        </w:rPr>
+        <w:t xml:space="preserve">,    </w:t>
+      </w:r>
+      <w:r>
+        <w:rPr>
+          <w:lang w:val="en-US"/>
+        </w:rPr>
+        <w:t>''EIB''</w:t>
+      </w:r>
+      <w:r>
+        <w:rPr>
+          <w:lang w:val="en-US"/>
+        </w:rPr>
+        <w:t xml:space="preserve">,    </w:t>
+      </w:r>
+      <w:r>
+        <w:rPr>
+          <w:lang w:val="en-US"/>
+        </w:rPr>
+        <w:t>''FLC''</w:t>
+      </w:r>
+      <w:r>
+        <w:rPr>
+          <w:lang w:val="en-US"/>
+        </w:rPr>
+        <w:t xml:space="preserve">,    </w:t>
+      </w:r>
+      <w:r>
+        <w:rPr>
+          <w:lang w:val="en-US"/>
+        </w:rPr>
+        <w:t>''FPT''</w:t>
+      </w:r>
+      <w:r>
+        <w:rPr>
+          <w:lang w:val="en-US"/>
+        </w:rPr>
+        <w:t xml:space="preserve">,    </w:t>
+      </w:r>
+      <w:r>
+        <w:rPr>
+          <w:lang w:val="en-US"/>
+        </w:rPr>
+        <w:t>''GAS''</w:t>
+      </w:r>
+      <w:r>
+        <w:rPr>
+          <w:lang w:val="en-US"/>
+        </w:rPr>
+        <w:t xml:space="preserve">,    </w:t>
+      </w:r>
+      <w:r>
+        <w:rPr>
+          <w:lang w:val="en-US"/>
+        </w:rPr>
+        <w:t>''GEG''</w:t>
+      </w:r>
+      <w:r>
+        <w:rPr>
+          <w:lang w:val="en-US"/>
+        </w:rPr>
+        <w:t xml:space="preserve">,    </w:t>
+      </w:r>
+      <w:r>
+        <w:rPr>
+          <w:lang w:val="en-US"/>
+        </w:rPr>
+        <w:t>''GEX''</w:t>
+      </w:r>
+      <w:r>
+        <w:rPr>
+          <w:lang w:val="en-US"/>
+        </w:rPr>
+        <w:t xml:space="preserve">,    </w:t>
+      </w:r>
+      <w:r>
+        <w:rPr>
+          <w:lang w:val="en-US"/>
+        </w:rPr>
+        <w:t>''GMD''</w:t>
+      </w:r>
+      <w:r>
+        <w:rPr>
+          <w:lang w:val="en-US"/>
+        </w:rPr>
+        <w:t xml:space="preserve">,    </w:t>
+      </w:r>
+      <w:r>
+        <w:rPr>
+          <w:lang w:val="en-US"/>
+        </w:rPr>
+        <w:t>''GTN''</w:t>
+      </w:r>
+      <w:r>
+        <w:rPr>
+          <w:lang w:val="en-US"/>
+        </w:rPr>
+        <w:t xml:space="preserve">,    </w:t>
+      </w:r>
+      <w:r>
+        <w:rPr>
+          <w:lang w:val="en-US"/>
+        </w:rPr>
+        <w:t>''GVR''</w:t>
+      </w:r>
+      <w:r>
+        <w:rPr>
+          <w:lang w:val="en-US"/>
+        </w:rPr>
+        <w:t xml:space="preserve">,    </w:t>
+      </w:r>
+      <w:r>
+        <w:rPr>
+          <w:lang w:val="en-US"/>
+        </w:rPr>
+        <w:t>''HAG''</w:t>
+      </w:r>
+      <w:r>
+        <w:rPr>
+          <w:lang w:val="en-US"/>
+        </w:rPr>
+        <w:t xml:space="preserve">,    </w:t>
+      </w:r>
+      <w:r>
+        <w:rPr>
+          <w:lang w:val="en-US"/>
+        </w:rPr>
+        <w:t>''HBC''</w:t>
+      </w:r>
+      <w:r>
+        <w:rPr>
+          <w:lang w:val="en-US"/>
+        </w:rPr>
+        <w:t xml:space="preserve">,    </w:t>
+      </w:r>
+      <w:r>
+        <w:rPr>
+          <w:lang w:val="en-US"/>
+        </w:rPr>
+        <w:t>''HCM''</w:t>
+      </w:r>
+      <w:r>
+        <w:rPr>
+          <w:lang w:val="en-US"/>
+        </w:rPr>
+        <w:t xml:space="preserve">,    </w:t>
+      </w:r>
+      <w:r>
+        <w:rPr>
+          <w:lang w:val="en-US"/>
+        </w:rPr>
+        <w:t>''HDB''</w:t>
+      </w:r>
+      <w:r>
+        <w:rPr>
+          <w:lang w:val="en-US"/>
+        </w:rPr>
+        <w:t xml:space="preserve">,    </w:t>
+      </w:r>
+      <w:r>
+        <w:rPr>
+          <w:lang w:val="en-US"/>
+        </w:rPr>
+        <w:t>''HDG''</w:t>
+      </w:r>
+      <w:r>
+        <w:rPr>
+          <w:lang w:val="en-US"/>
+        </w:rPr>
+        <w:t xml:space="preserve">,    </w:t>
+      </w:r>
+      <w:r>
+        <w:rPr>
+          <w:lang w:val="en-US"/>
+        </w:rPr>
+        <w:t>''HHS''</w:t>
+      </w:r>
+      <w:r>
+        <w:rPr>
+          <w:lang w:val="en-US"/>
+        </w:rPr>
+        <w:t xml:space="preserve">,    </w:t>
+      </w:r>
+      <w:r>
+        <w:rPr>
+          <w:lang w:val="en-US"/>
+        </w:rPr>
+        <w:t>''HNG''</w:t>
+      </w:r>
+      <w:r>
+        <w:rPr>
+          <w:lang w:val="en-US"/>
+        </w:rPr>
+        <w:t xml:space="preserve">,    </w:t>
+      </w:r>
+      <w:r>
+        <w:rPr>
+          <w:lang w:val="en-US"/>
+        </w:rPr>
+        <w:t>''HPG''</w:t>
+      </w:r>
+      <w:r>
+        <w:rPr>
+          <w:lang w:val="en-US"/>
+        </w:rPr>
+        <w:t xml:space="preserve">,    </w:t>
+      </w:r>
+      <w:r>
+        <w:rPr>
+          <w:lang w:val="en-US"/>
+        </w:rPr>
+        <w:t>''HPX''</w:t>
+      </w:r>
+      <w:r>
+        <w:rPr>
+          <w:lang w:val="en-US"/>
+        </w:rPr>
+        <w:t xml:space="preserve">,    </w:t>
+      </w:r>
+      <w:r>
+        <w:rPr>
+          <w:lang w:val="en-US"/>
+        </w:rPr>
+        <w:t>''HSG''</w:t>
+      </w:r>
+      <w:r>
+        <w:rPr>
+          <w:lang w:val="en-US"/>
+        </w:rPr>
+        <w:t xml:space="preserve">,    </w:t>
+      </w:r>
+      <w:r>
+        <w:rPr>
+          <w:lang w:val="en-US"/>
+        </w:rPr>
+        <w:t>''HT1''</w:t>
+      </w:r>
+      <w:r>
+        <w:rPr>
+          <w:lang w:val="en-US"/>
+        </w:rPr>
+        <w:t xml:space="preserve">,    </w:t>
+      </w:r>
+      <w:r>
+        <w:rPr>
+          <w:lang w:val="en-US"/>
+        </w:rPr>
+        <w:t>''HVN''</w:t>
+      </w:r>
+      <w:r>
+        <w:rPr>
+          <w:lang w:val="en-US"/>
+        </w:rPr>
+        <w:t xml:space="preserve">,    </w:t>
+      </w:r>
+      <w:r>
+        <w:rPr>
+          <w:lang w:val="en-US"/>
+        </w:rPr>
+        <w:t>''IJC''</w:t>
+      </w:r>
+      <w:r>
+        <w:rPr>
+          <w:lang w:val="en-US"/>
+        </w:rPr>
+        <w:t xml:space="preserve">,    </w:t>
+      </w:r>
+      <w:r>
+        <w:rPr>
+          <w:lang w:val="en-US"/>
+        </w:rPr>
+        <w:t>''IMP''</w:t>
+      </w:r>
+      <w:r>
+        <w:rPr>
+          <w:lang w:val="en-US"/>
+        </w:rPr>
+        <w:t xml:space="preserve">,    </w:t>
+      </w:r>
+      <w:r>
+        <w:rPr>
+          <w:lang w:val="en-US"/>
+        </w:rPr>
+        <w:t>''ITA''</w:t>
+      </w:r>
+      <w:r>
+        <w:rPr>
+          <w:lang w:val="en-US"/>
+        </w:rPr>
+        <w:t xml:space="preserve">,    </w:t>
+      </w:r>
+      <w:r>
+        <w:rPr>
+          <w:lang w:val="en-US"/>
+        </w:rPr>
+        <w:t>''KBC''</w:t>
+      </w:r>
+      <w:r>
+        <w:rPr>
+          <w:lang w:val="en-US"/>
+        </w:rPr>
+        <w:t xml:space="preserve">,    </w:t>
+      </w:r>
+      <w:r>
+        <w:rPr>
+          <w:lang w:val="en-US"/>
+        </w:rPr>
+        <w:t>''KDC''</w:t>
+      </w:r>
+      <w:r>
+        <w:rPr>
+          <w:lang w:val="en-US"/>
+        </w:rPr>
+        <w:t xml:space="preserve">,    </w:t>
+      </w:r>
+      <w:r>
+        <w:rPr>
+          <w:lang w:val="en-US"/>
+        </w:rPr>
+        <w:t>''KDH''</w:t>
+      </w:r>
+      <w:r>
+        <w:rPr>
+          <w:lang w:val="en-US"/>
+        </w:rPr>
+        <w:t xml:space="preserve">,    </w:t>
+      </w:r>
+      <w:r>
+        <w:rPr>
+          <w:lang w:val="en-US"/>
+        </w:rPr>
+        <w:t>''KOS''</w:t>
+      </w:r>
+      <w:r>
+        <w:rPr>
+          <w:lang w:val="en-US"/>
+        </w:rPr>
+        <w:t xml:space="preserve">,    </w:t>
+      </w:r>
+      <w:r>
+        <w:rPr>
+          <w:lang w:val="en-US"/>
+        </w:rPr>
+        <w:t>''LGC''</w:t>
+      </w:r>
+      <w:r>
+        <w:rPr>
+          <w:lang w:val="en-US"/>
+        </w:rPr>
+        <w:t xml:space="preserve">,    </w:t>
+      </w:r>
+      <w:r>
+        <w:rPr>
+          <w:lang w:val="en-US"/>
+        </w:rPr>
+        <w:t>''LPB''</w:t>
+      </w:r>
+      <w:r>
+        <w:rPr>
+          <w:lang w:val="en-US"/>
+        </w:rPr>
+        <w:t xml:space="preserve">,    </w:t>
+      </w:r>
+      <w:r>
+        <w:rPr>
+          <w:lang w:val="en-US"/>
+        </w:rPr>
+        <w:t>''MBB''</w:t>
+      </w:r>
+      <w:r>
+        <w:rPr>
+          <w:lang w:val="en-US"/>
+        </w:rPr>
+        <w:t xml:space="preserve">,    </w:t>
+      </w:r>
+      <w:r>
+        <w:rPr>
+          <w:lang w:val="en-US"/>
+        </w:rPr>
+        <w:t>''MSB''</w:t>
+      </w:r>
+      <w:r>
+        <w:rPr>
+          <w:lang w:val="en-US"/>
+        </w:rPr>
+        <w:t xml:space="preserve">,    </w:t>
+      </w:r>
+      <w:r>
+        <w:rPr>
+          <w:lang w:val="en-US"/>
+        </w:rPr>
+        <w:t>''MSN''</w:t>
+      </w:r>
+      <w:r>
+        <w:rPr>
+          <w:lang w:val="en-US"/>
+        </w:rPr>
+        <w:t xml:space="preserve">,    </w:t>
+      </w:r>
+      <w:r>
+        <w:rPr>
+          <w:lang w:val="en-US"/>
+        </w:rPr>
+        <w:t>''MWG''</w:t>
+      </w:r>
+      <w:r>
+        <w:rPr>
+          <w:lang w:val="en-US"/>
+        </w:rPr>
+        <w:t xml:space="preserve">,    </w:t>
+      </w:r>
+      <w:r>
+        <w:rPr>
+          <w:lang w:val="en-US"/>
+        </w:rPr>
+        <w:t>''NLG''</w:t>
+      </w:r>
+      <w:r>
+        <w:rPr>
+          <w:lang w:val="en-US"/>
+        </w:rPr>
+        <w:t xml:space="preserve">,    </w:t>
+      </w:r>
+      <w:r>
+        <w:rPr>
+          <w:lang w:val="en-US"/>
+        </w:rPr>
+        <w:t>''NT2''</w:t>
+      </w:r>
+      <w:r>
+        <w:rPr>
+          <w:lang w:val="en-US"/>
+        </w:rPr>
+        <w:t xml:space="preserve">,    </w:t>
+      </w:r>
+      <w:r>
+        <w:rPr>
+          <w:lang w:val="en-US"/>
+        </w:rPr>
+        <w:t>''NVL''</w:t>
+      </w:r>
+      <w:r>
+        <w:rPr>
+          <w:lang w:val="en-US"/>
+        </w:rPr>
+        <w:t xml:space="preserve">,    </w:t>
+      </w:r>
+      <w:r>
+        <w:rPr>
+          <w:lang w:val="en-US"/>
+        </w:rPr>
+        <w:t>''OCB''</w:t>
+      </w:r>
+      <w:r>
+        <w:rPr>
+          <w:lang w:val="en-US"/>
+        </w:rPr>
+        <w:t xml:space="preserve">,    </w:t>
+      </w:r>
+      <w:r>
+        <w:rPr>
+          <w:lang w:val="en-US"/>
+        </w:rPr>
+        <w:t>''PAN''</w:t>
+      </w:r>
+      <w:r>
+        <w:rPr>
+          <w:lang w:val="en-US"/>
+        </w:rPr>
+        <w:t xml:space="preserve">,    </w:t>
+      </w:r>
+      <w:r>
+        <w:rPr>
+          <w:lang w:val="en-US"/>
+        </w:rPr>
+        <w:t>''PC1''</w:t>
+      </w:r>
+      <w:r>
+        <w:rPr>
+          <w:lang w:val="en-US"/>
+        </w:rPr>
+        <w:t xml:space="preserve">,    </w:t>
+      </w:r>
+      <w:r>
+        <w:rPr>
+          <w:lang w:val="en-US"/>
+        </w:rPr>
+        <w:t>''PDR''</w:t>
+      </w:r>
+      <w:r>
+        <w:rPr>
+          <w:lang w:val="en-US"/>
+        </w:rPr>
+        <w:t xml:space="preserve">,    </w:t>
+      </w:r>
+      <w:r>
+        <w:rPr>
+          <w:lang w:val="en-US"/>
+        </w:rPr>
+        <w:t>''PHR''</w:t>
+      </w:r>
+      <w:r>
+        <w:rPr>
+          <w:lang w:val="en-US"/>
+        </w:rPr>
+        <w:t xml:space="preserve">,    </w:t>
+      </w:r>
+      <w:r>
+        <w:rPr>
+          <w:lang w:val="en-US"/>
+        </w:rPr>
+        <w:t>''PLX''</w:t>
+      </w:r>
+      <w:r>
+        <w:rPr>
+          <w:lang w:val="en-US"/>
+        </w:rPr>
+        <w:t xml:space="preserve">,    </w:t>
+      </w:r>
+      <w:r>
+        <w:rPr>
+          <w:lang w:val="en-US"/>
+        </w:rPr>
+        <w:t>''PNJ''</w:t>
+      </w:r>
+      <w:r>
+        <w:rPr>
+          <w:lang w:val="en-US"/>
+        </w:rPr>
+        <w:t xml:space="preserve">,    </w:t>
+      </w:r>
+      <w:r>
+        <w:rPr>
+          <w:lang w:val="en-US"/>
+        </w:rPr>
+        <w:t>''POM''</w:t>
+      </w:r>
+      <w:r>
+        <w:rPr>
+          <w:lang w:val="en-US"/>
+        </w:rPr>
+        <w:t xml:space="preserve">,    </w:t>
+      </w:r>
+      <w:r>
+        <w:rPr>
+          <w:lang w:val="en-US"/>
+        </w:rPr>
+        <w:t>''POW''</w:t>
+      </w:r>
+      <w:r>
+        <w:rPr>
+          <w:lang w:val="en-US"/>
+        </w:rPr>
+        <w:t xml:space="preserve">,    </w:t>
+      </w:r>
+      <w:r>
+        <w:rPr>
+          <w:lang w:val="en-US"/>
+        </w:rPr>
+        <w:t>''PPC''</w:t>
+      </w:r>
+      <w:r>
+        <w:rPr>
+          <w:lang w:val="en-US"/>
+        </w:rPr>
+        <w:t xml:space="preserve">,    </w:t>
+      </w:r>
+      <w:r>
+        <w:rPr>
+          <w:lang w:val="en-US"/>
+        </w:rPr>
+        <w:t>''PTL''</w:t>
+      </w:r>
+      <w:r>
+        <w:rPr>
+          <w:lang w:val="en-US"/>
+        </w:rPr>
+        <w:t xml:space="preserve">,    </w:t>
+      </w:r>
+      <w:r>
+        <w:rPr>
+          <w:lang w:val="en-US"/>
+        </w:rPr>
+        <w:t>''PVD''</w:t>
+      </w:r>
+      <w:r>
+        <w:rPr>
+          <w:lang w:val="en-US"/>
+        </w:rPr>
+        <w:t xml:space="preserve">,    </w:t>
+      </w:r>
+      <w:r>
+        <w:rPr>
+          <w:lang w:val="en-US"/>
+        </w:rPr>
+        <w:t>''PVT''</w:t>
+      </w:r>
+      <w:r>
+        <w:rPr>
+          <w:lang w:val="en-US"/>
+        </w:rPr>
+        <w:t xml:space="preserve">,    </w:t>
+      </w:r>
+      <w:r>
+        <w:rPr>
+          <w:lang w:val="en-US"/>
+        </w:rPr>
+        <w:t>''REE''</w:t>
+      </w:r>
+      <w:r>
+        <w:rPr>
+          <w:lang w:val="en-US"/>
+        </w:rPr>
+        <w:t xml:space="preserve">,    </w:t>
+      </w:r>
+      <w:r>
+        <w:rPr>
+          <w:lang w:val="en-US"/>
+        </w:rPr>
+        <w:t>''SAB''</w:t>
+      </w:r>
+      <w:r>
+        <w:rPr>
+          <w:lang w:val="en-US"/>
+        </w:rPr>
+        <w:t xml:space="preserve">,    </w:t>
+      </w:r>
+      <w:r>
+        <w:rPr>
+          <w:lang w:val="en-US"/>
+        </w:rPr>
+        <w:t>''SAM''</w:t>
+      </w:r>
+      <w:r>
+        <w:rPr>
+          <w:lang w:val="en-US"/>
+        </w:rPr>
+        <w:t xml:space="preserve">,    </w:t>
+      </w:r>
+      <w:r>
+        <w:rPr>
+          <w:lang w:val="en-US"/>
+        </w:rPr>
+        <w:t>''SBT''</w:t>
+      </w:r>
+      <w:r>
+        <w:rPr>
+          <w:lang w:val="en-US"/>
+        </w:rPr>
+        <w:t xml:space="preserve">,    </w:t>
+      </w:r>
+      <w:r>
+        <w:rPr>
+          <w:lang w:val="en-US"/>
+        </w:rPr>
+        <w:t>''SCS''</w:t>
+      </w:r>
+      <w:r>
+        <w:rPr>
+          <w:lang w:val="en-US"/>
+        </w:rPr>
+        <w:t xml:space="preserve">,    </w:t>
+      </w:r>
+      <w:r>
+        <w:rPr>
+          <w:lang w:val="en-US"/>
+        </w:rPr>
+        <w:t>''SJS''</w:t>
+      </w:r>
+      <w:r>
+        <w:rPr>
+          <w:lang w:val="en-US"/>
+        </w:rPr>
+        <w:t xml:space="preserve">,    </w:t>
+      </w:r>
+      <w:r>
+        <w:rPr>
+          <w:lang w:val="en-US"/>
+        </w:rPr>
+        <w:t>''SSI''</w:t>
+      </w:r>
+      <w:r>
+        <w:rPr>
+          <w:lang w:val="en-US"/>
+        </w:rPr>
+        <w:t xml:space="preserve">,    </w:t>
+      </w:r>
+      <w:r>
+        <w:rPr>
+          <w:lang w:val="en-US"/>
+        </w:rPr>
+        <w:t>''STB''</w:t>
+      </w:r>
+      <w:r>
+        <w:rPr>
+          <w:lang w:val="en-US"/>
+        </w:rPr>
+        <w:t xml:space="preserve">,    </w:t>
+      </w:r>
+      <w:r>
+        <w:rPr>
+          <w:lang w:val="en-US"/>
+        </w:rPr>
+        <w:t>''SZC''</w:t>
+      </w:r>
+      <w:r>
+        <w:rPr>
+          <w:lang w:val="en-US"/>
+        </w:rPr>
+        <w:t xml:space="preserve">,    </w:t>
+      </w:r>
+      <w:r>
+        <w:rPr>
+          <w:lang w:val="en-US"/>
+        </w:rPr>
+        <w:t>''TCB''</w:t>
+      </w:r>
+      <w:r>
+        <w:rPr>
+          <w:lang w:val="en-US"/>
+        </w:rPr>
+        <w:t xml:space="preserve">,    </w:t>
+      </w:r>
+      <w:r>
+        <w:rPr>
+          <w:lang w:val="en-US"/>
+        </w:rPr>
+        <w:t>''TCH''</w:t>
+      </w:r>
+      <w:r>
+        <w:rPr>
+          <w:lang w:val="en-US"/>
+        </w:rPr>
+        <w:t xml:space="preserve">,    </w:t>
+      </w:r>
+      <w:r>
+        <w:rPr>
+          <w:lang w:val="en-US"/>
+        </w:rPr>
+        <w:t>''TCM''</w:t>
+      </w:r>
+      <w:r>
+        <w:rPr>
+          <w:lang w:val="en-US"/>
+        </w:rPr>
+        <w:t xml:space="preserve">,    </w:t>
+      </w:r>
+      <w:r>
+        <w:rPr>
+          <w:lang w:val="en-US"/>
+        </w:rPr>
+        <w:t>''TPB''</w:t>
+      </w:r>
+      <w:r>
+        <w:rPr>
+          <w:lang w:val="en-US"/>
+        </w:rPr>
+        <w:t xml:space="preserve">,    </w:t>
+      </w:r>
+      <w:r>
+        <w:rPr>
+          <w:lang w:val="en-US"/>
+        </w:rPr>
+        <w:t>''VCB''</w:t>
+      </w:r>
+      <w:r>
+        <w:rPr>
+          <w:lang w:val="en-US"/>
+        </w:rPr>
+        <w:t xml:space="preserve">,    </w:t>
+      </w:r>
+      <w:r>
+        <w:rPr>
+          <w:lang w:val="en-US"/>
+        </w:rPr>
+        <w:t>''VCF''</w:t>
+      </w:r>
+      <w:r>
+        <w:rPr>
+          <w:lang w:val="en-US"/>
+        </w:rPr>
+        <w:t xml:space="preserve">,    </w:t>
+      </w:r>
+      <w:r>
+        <w:rPr>
+          <w:lang w:val="en-US"/>
+        </w:rPr>
+        <w:t>''VCG''</w:t>
+      </w:r>
+      <w:r>
+        <w:rPr>
+          <w:lang w:val="en-US"/>
+        </w:rPr>
+        <w:t xml:space="preserve">,    </w:t>
+      </w:r>
+      <w:r>
+        <w:rPr>
+          <w:lang w:val="en-US"/>
+        </w:rPr>
+        <w:t>''VCI''</w:t>
+      </w:r>
+      <w:r>
+        <w:rPr>
+          <w:lang w:val="en-US"/>
+        </w:rPr>
+        <w:t xml:space="preserve">,    </w:t>
+      </w:r>
+      <w:r>
+        <w:rPr>
+          <w:lang w:val="en-US"/>
+        </w:rPr>
+        <w:t>''VGC''</w:t>
+      </w:r>
+      <w:r>
+        <w:rPr>
+          <w:lang w:val="en-US"/>
+        </w:rPr>
+        <w:t xml:space="preserve">,    </w:t>
+      </w:r>
+      <w:r>
+        <w:rPr>
+          <w:lang w:val="en-US"/>
+        </w:rPr>
+        <w:t>''VHC''</w:t>
+      </w:r>
+      <w:r>
+        <w:rPr>
+          <w:lang w:val="en-US"/>
+        </w:rPr>
+        <w:t xml:space="preserve">,    </w:t>
+      </w:r>
+      <w:r>
+        <w:rPr>
+          <w:lang w:val="en-US"/>
+        </w:rPr>
+        <w:t>''VHM''</w:t>
+      </w:r>
+      <w:r>
+        <w:rPr>
+          <w:lang w:val="en-US"/>
+        </w:rPr>
+        <w:t xml:space="preserve">,    </w:t>
+      </w:r>
+      <w:r>
+        <w:rPr>
+          <w:lang w:val="en-US"/>
+        </w:rPr>
+        <w:t>''VIB''</w:t>
+      </w:r>
+      <w:r>
+        <w:rPr>
+          <w:lang w:val="en-US"/>
+        </w:rPr>
+        <w:t xml:space="preserve">,    </w:t>
+      </w:r>
+      <w:r>
+        <w:rPr>
+          <w:lang w:val="en-US"/>
+        </w:rPr>
+        <w:t>''VIC''</w:t>
+      </w:r>
+      <w:r>
+        <w:rPr>
+          <w:lang w:val="en-US"/>
+        </w:rPr>
+        <w:t xml:space="preserve">,    </w:t>
+      </w:r>
+      <w:r>
+        <w:rPr>
+          <w:lang w:val="en-US"/>
+        </w:rPr>
+        <w:t>''VIX''</w:t>
+      </w:r>
+      <w:r>
+        <w:rPr>
+          <w:lang w:val="en-US"/>
+        </w:rPr>
+        <w:t xml:space="preserve">,    </w:t>
+      </w:r>
+      <w:r>
+        <w:rPr>
+          <w:lang w:val="en-US"/>
+        </w:rPr>
+        <w:t>''VJC''</w:t>
+      </w:r>
+      <w:r>
+        <w:rPr>
+          <w:lang w:val="en-US"/>
+        </w:rPr>
+        <w:t xml:space="preserve">,    </w:t>
+      </w:r>
+      <w:r>
+        <w:rPr>
+          <w:lang w:val="en-US"/>
+        </w:rPr>
+        <w:t>''VND''</w:t>
+      </w:r>
+      <w:r>
+        <w:rPr>
+          <w:lang w:val="en-US"/>
+        </w:rPr>
+        <w:t xml:space="preserve">,    </w:t>
+      </w:r>
+      <w:r>
+        <w:rPr>
+          <w:lang w:val="en-US"/>
+        </w:rPr>
+        <w:t>''VNM''</w:t>
+      </w:r>
+      <w:r>
+        <w:rPr>
+          <w:lang w:val="en-US"/>
+        </w:rPr>
+        <w:t xml:space="preserve">,    </w:t>
+      </w:r>
+      <w:r>
+        <w:rPr>
+          <w:lang w:val="en-US"/>
+        </w:rPr>
+        <w:t>''VPB''</w:t>
+      </w:r>
+      <w:r>
+        <w:rPr>
+          <w:lang w:val="en-US"/>
+        </w:rPr>
+        <w:t xml:space="preserve">,    </w:t>
+      </w:r>
+      <w:r>
+        <w:rPr>
+          <w:lang w:val="en-US"/>
+        </w:rPr>
+        <w:t>''VPI''</w:t>
+      </w:r>
+      <w:r>
+        <w:rPr>
+          <w:lang w:val="en-US"/>
+        </w:rPr>
+        <w:t xml:space="preserve">,    </w:t>
+      </w:r>
+      <w:r>
+        <w:rPr>
+          <w:lang w:val="en-US"/>
+        </w:rPr>
+        <w:t>''VRE''</w:t>
+      </w:r>
+      <w:r>
+        <w:rPr>
+          <w:lang w:val="en-US"/>
+        </w:rPr>
+        <w:t>,</w:t>
+      </w:r>
     </w:p>
     <w:p>
       <w:pPr>
@@ -105,7 +1292,7 @@
 </file>
 
 <file path=word/numbering.xml><?xml version="1.0" encoding="utf-8"?>
-<w:numbering xmlns:wpc="http://schemas.microsoft.com/office/word/2010/wordprocessingCanvas" xmlns:cx="http://schemas.microsoft.com/office/drawing/2014/chartex" xmlns:cx1="http://schemas.microsoft.com/office/drawing/2015/9/8/chartex" xmlns:cx2="http://schemas.microsoft.com/office/drawing/2015/10/21/chartex" xmlns:cx3="http://schemas.microsoft.com/office/drawing/2016/5/9/chartex" xmlns:cx4="http://schemas.microsoft.com/office/drawing/2016/5/10/chartex" xmlns:cx5="http://schemas.microsoft.com/office/drawing/2016/5/11/chartex" xmlns:cx6="http://schemas.microsoft.com/office/drawing/2016/5/12/chartex" xmlns:cx7="http://schemas.microsoft.com/office/drawing/2016/5/13/chartex" xmlns:cx8="http://schemas.microsoft.com/office/drawing/2016/5/14/chartex" xmlns:mc="http://schemas.openxmlformats.org/markup-compatibility/2006" xmlns:aink="http://schemas.microsoft.com/office/drawing/2016/ink" xmlns:am3d="http://schemas.microsoft.com/office/drawing/2017/model3d" xmlns:o="urn:schemas-microsoft-com:office:office" xmlns:r="http://schemas.openxmlformats.org/officeDocument/2006/relationships" xmlns:m="http://schemas.openxmlformats.org/officeDocument/2006/math" xmlns:v="urn:schemas-microsoft-com:vml" xmlns:wp14="http://schemas.microsoft.com/office/word/2010/wordprocessingDrawing" xmlns:wp="http://schemas.openxmlformats.org/drawingml/2006/wordprocessingDrawing" xmlns:w10="urn:schemas-microsoft-com:office:word" xmlns:w="http://schemas.openxmlformats.org/wordprocessingml/2006/main" xmlns:w14="http://schemas.microsoft.com/office/word/2010/wordml" xmlns:w15="http://schemas.microsoft.com/office/word/2012/wordml" xmlns:w16cex="http://schemas.microsoft.com/office/word/2018/wordml/cex" xmlns:w16cid="http://schemas.microsoft.com/office/word/2016/wordml/cid" xmlns:w16="http://schemas.microsoft.com/office/word/2018/wordml" xmlns:w16se="http://schemas.microsoft.com/office/word/2015/wordml/symex" xmlns:wpg="http://schemas.microsoft.com/office/word/2010/wordprocessingGroup" xmlns:wpi="http://schemas.microsoft.com/office/word/2010/wordprocessingInk" xmlns:wne="http://schemas.microsoft.com/office/word/2006/wordml" xmlns:wps="http://schemas.microsoft.com/office/word/2010/wordprocessingShape" mc:Ignorable="w14 w15 w16se w16cid w16 w16cex wp14">
+<w:numbering xmlns:wpc="http://schemas.microsoft.com/office/word/2010/wordprocessingCanvas" xmlns:cx="http://schemas.microsoft.com/office/drawing/2014/chartex" xmlns:cx1="http://schemas.microsoft.com/office/drawing/2015/9/8/chartex" xmlns:cx2="http://schemas.microsoft.com/office/drawing/2015/10/21/chartex" xmlns:cx3="http://schemas.microsoft.com/office/drawing/2016/5/9/chartex" xmlns:cx4="http://schemas.microsoft.com/office/drawing/2016/5/10/chartex" xmlns:cx5="http://schemas.microsoft.com/office/drawing/2016/5/11/chartex" xmlns:cx6="http://schemas.microsoft.com/office/drawing/2016/5/12/chartex" xmlns:cx7="http://schemas.microsoft.com/office/drawing/2016/5/13/chartex" xmlns:cx8="http://schemas.microsoft.com/office/drawing/2016/5/14/chartex" xmlns:mc="http://schemas.openxmlformats.org/markup-compatibility/2006" xmlns:aink="http://schemas.microsoft.com/office/drawing/2016/ink" xmlns:am3d="http://schemas.microsoft.com/office/drawing/2017/model3d" xmlns:o="urn:schemas-microsoft-com:office:office" xmlns:r="http://schemas.openxmlformats.org/officeDocument/2006/relationships" xmlns:m="http://schemas.openxmlformats.org/officeDocument/2006/math" xmlns:v="urn:schemas-microsoft-com:vml" xmlns:wp14="http://schemas.microsoft.com/office/word/2010/wordprocessingDrawing" xmlns:wp="http://schemas.openxmlformats.org/drawingml/2006/wordprocessingDrawing" xmlns:w10="urn:schemas-microsoft-com:office:word" xmlns:w="http://schemas.openxmlformats.org/wordprocessingml/2006/main" xmlns:w14="http://schemas.microsoft.com/office/word/2010/wordml" xmlns:w15="http://schemas.microsoft.com/office/word/2012/wordml" xmlns:w16cex="http://schemas.microsoft.com/office/word/2018/wordml/cex" xmlns:w16cid="http://schemas.microsoft.com/office/word/2016/wordml/cid" xmlns:w16="http://schemas.microsoft.com/office/word/2018/wordml" xmlns:w16sdtdh="http://schemas.microsoft.com/office/word/2020/wordml/sdtdatahash" xmlns:w16se="http://schemas.microsoft.com/office/word/2015/wordml/symex" xmlns:wpg="http://schemas.microsoft.com/office/word/2010/wordprocessingGroup" xmlns:wpi="http://schemas.microsoft.com/office/word/2010/wordprocessingInk" xmlns:wne="http://schemas.microsoft.com/office/word/2006/wordml" xmlns:wps="http://schemas.microsoft.com/office/word/2010/wordprocessingShape" mc:Ignorable="w14 w15 w16se w16cid w16 w16cex w16sdtdh wp14">
   <w:abstractNum w:abstractNumId="0" w15:restartNumberingAfterBreak="0">
     <w:nsid w:val="62466B6E"/>
     <w:multiLevelType w:val="hybridMultilevel"/>
@@ -200,7 +1387,7 @@
 </file>
 
 <file path=word/styles.xml><?xml version="1.0" encoding="utf-8"?>
-<w:styles xmlns:mc="http://schemas.openxmlformats.org/markup-compatibility/2006" xmlns:r="http://schemas.openxmlformats.org/officeDocument/2006/relationships" xmlns:w="http://schemas.openxmlformats.org/wordprocessingml/2006/main" xmlns:w14="http://schemas.microsoft.com/office/word/2010/wordml" xmlns:w15="http://schemas.microsoft.com/office/word/2012/wordml" xmlns:w16cex="http://schemas.microsoft.com/office/word/2018/wordml/cex" xmlns:w16cid="http://schemas.microsoft.com/office/word/2016/wordml/cid" xmlns:w16="http://schemas.microsoft.com/office/word/2018/wordml" xmlns:w16se="http://schemas.microsoft.com/office/word/2015/wordml/symex" mc:Ignorable="w14 w15 w16se w16cid w16 w16cex">
+<w:styles xmlns:mc="http://schemas.openxmlformats.org/markup-compatibility/2006" xmlns:r="http://schemas.openxmlformats.org/officeDocument/2006/relationships" xmlns:w="http://schemas.openxmlformats.org/wordprocessingml/2006/main" xmlns:w14="http://schemas.microsoft.com/office/word/2010/wordml" xmlns:w15="http://schemas.microsoft.com/office/word/2012/wordml" xmlns:w16cex="http://schemas.microsoft.com/office/word/2018/wordml/cex" xmlns:w16cid="http://schemas.microsoft.com/office/word/2016/wordml/cid" xmlns:w16="http://schemas.microsoft.com/office/word/2018/wordml" xmlns:w16sdtdh="http://schemas.microsoft.com/office/word/2020/wordml/sdtdatahash" xmlns:w16se="http://schemas.microsoft.com/office/word/2015/wordml/symex" mc:Ignorable="w14 w15 w16se w16cid w16 w16cex w16sdtdh">
   <w:docDefaults>
     <w:rPrDefault>
       <w:rPr>

</xml_diff>